<commit_message>
Moved the backend to movey-backend
</commit_message>
<xml_diff>
--- a/docs/portfolio/Project plan.docx
+++ b/docs/portfolio/Project plan.docx
@@ -139,7 +139,7 @@
             </w:rPr>
             <w:fldChar w:fldCharType="separate"/>
           </w:r>
-          <w:hyperlink w:anchor="_Toc210223258" w:history="1">
+          <w:hyperlink w:anchor="_Toc210223388" w:history="1">
             <w:r>
               <w:rPr>
                 <w:rStyle w:val="Hyperlink"/>
@@ -166,7 +166,7 @@
                 <w:noProof/>
                 <w:webHidden/>
               </w:rPr>
-              <w:instrText xml:space="preserve"> PAGEREF _Toc210223258 \h </w:instrText>
+              <w:instrText xml:space="preserve"> PAGEREF _Toc210223388 \h </w:instrText>
             </w:r>
             <w:r>
               <w:rPr>
@@ -213,7 +213,7 @@
               <w:szCs w:val="24"/>
             </w:rPr>
           </w:pPr>
-          <w:hyperlink w:anchor="_Toc210223259" w:history="1">
+          <w:hyperlink w:anchor="_Toc210223389" w:history="1">
             <w:r>
               <w:rPr>
                 <w:rStyle w:val="Hyperlink"/>
@@ -240,7 +240,7 @@
                 <w:noProof/>
                 <w:webHidden/>
               </w:rPr>
-              <w:instrText xml:space="preserve"> PAGEREF _Toc210223259 \h </w:instrText>
+              <w:instrText xml:space="preserve"> PAGEREF _Toc210223389 \h </w:instrText>
             </w:r>
             <w:r>
               <w:rPr>
@@ -287,7 +287,7 @@
               <w:szCs w:val="24"/>
             </w:rPr>
           </w:pPr>
-          <w:hyperlink w:anchor="_Toc210223260" w:history="1">
+          <w:hyperlink w:anchor="_Toc210223390" w:history="1">
             <w:r>
               <w:rPr>
                 <w:rStyle w:val="Hyperlink"/>
@@ -314,7 +314,7 @@
                 <w:noProof/>
                 <w:webHidden/>
               </w:rPr>
-              <w:instrText xml:space="preserve"> PAGEREF _Toc210223260 \h </w:instrText>
+              <w:instrText xml:space="preserve"> PAGEREF _Toc210223390 \h </w:instrText>
             </w:r>
             <w:r>
               <w:rPr>
@@ -359,7 +359,7 @@
               <w:szCs w:val="24"/>
             </w:rPr>
           </w:pPr>
-          <w:hyperlink w:anchor="_Toc210223261" w:history="1">
+          <w:hyperlink w:anchor="_Toc210223391" w:history="1">
             <w:r>
               <w:rPr>
                 <w:rStyle w:val="Hyperlink"/>
@@ -386,7 +386,7 @@
                 <w:noProof/>
                 <w:webHidden/>
               </w:rPr>
-              <w:instrText xml:space="preserve"> PAGEREF _Toc210223261 \h </w:instrText>
+              <w:instrText xml:space="preserve"> PAGEREF _Toc210223391 \h </w:instrText>
             </w:r>
             <w:r>
               <w:rPr>
@@ -432,7 +432,7 @@
               <w:szCs w:val="24"/>
             </w:rPr>
           </w:pPr>
-          <w:hyperlink w:anchor="_Toc210223262" w:history="1">
+          <w:hyperlink w:anchor="_Toc210223392" w:history="1">
             <w:r>
               <w:rPr>
                 <w:rStyle w:val="Hyperlink"/>
@@ -459,7 +459,7 @@
                 <w:noProof/>
                 <w:webHidden/>
               </w:rPr>
-              <w:instrText xml:space="preserve"> PAGEREF _Toc210223262 \h </w:instrText>
+              <w:instrText xml:space="preserve"> PAGEREF _Toc210223392 \h </w:instrText>
             </w:r>
             <w:r>
               <w:rPr>
@@ -505,7 +505,7 @@
               <w:szCs w:val="24"/>
             </w:rPr>
           </w:pPr>
-          <w:hyperlink w:anchor="_Toc210223263" w:history="1">
+          <w:hyperlink w:anchor="_Toc210223393" w:history="1">
             <w:r>
               <w:rPr>
                 <w:rStyle w:val="Hyperlink"/>
@@ -532,7 +532,80 @@
                 <w:noProof/>
                 <w:webHidden/>
               </w:rPr>
-              <w:instrText xml:space="preserve"> PAGEREF _Toc210223263 \h </w:instrText>
+              <w:instrText xml:space="preserve"> PAGEREF _Toc210223393 \h </w:instrText>
+            </w:r>
+            <w:r>
+              <w:rPr>
+                <w:noProof/>
+                <w:webHidden/>
+              </w:rPr>
+            </w:r>
+            <w:r>
+              <w:rPr>
+                <w:noProof/>
+                <w:webHidden/>
+              </w:rPr>
+              <w:fldChar w:fldCharType="separate"/>
+            </w:r>
+            <w:r>
+              <w:rPr>
+                <w:noProof/>
+                <w:webHidden/>
+              </w:rPr>
+              <w:t>4</w:t>
+            </w:r>
+            <w:r>
+              <w:rPr>
+                <w:noProof/>
+                <w:webHidden/>
+              </w:rPr>
+              <w:fldChar w:fldCharType="end"/>
+            </w:r>
+          </w:hyperlink>
+        </w:p>
+        <w:p>
+          <w:pPr>
+            <w:pStyle w:val="TOC3"/>
+            <w:tabs>
+              <w:tab w:val="right" w:leader="dot" w:pos="9350"/>
+            </w:tabs>
+            <w:rPr>
+              <w:rFonts w:eastAsiaTheme="minorEastAsia"/>
+              <w:i w:val="0"/>
+              <w:iCs w:val="0"/>
+              <w:noProof/>
+              <w:sz w:val="24"/>
+              <w:szCs w:val="24"/>
+            </w:rPr>
+          </w:pPr>
+          <w:hyperlink w:anchor="_Toc210223394" w:history="1">
+            <w:r>
+              <w:rPr>
+                <w:rStyle w:val="Hyperlink"/>
+                <w:noProof/>
+              </w:rPr>
+              <w:t>Frontend (Help me here)</w:t>
+            </w:r>
+            <w:r>
+              <w:rPr>
+                <w:noProof/>
+                <w:webHidden/>
+              </w:rPr>
+              <w:tab/>
+            </w:r>
+            <w:r>
+              <w:rPr>
+                <w:noProof/>
+                <w:webHidden/>
+              </w:rPr>
+              <w:fldChar w:fldCharType="begin"/>
+            </w:r>
+            <w:r>
+              <w:rPr>
+                <w:noProof/>
+                <w:webHidden/>
+              </w:rPr>
+              <w:instrText xml:space="preserve"> PAGEREF _Toc210223394 \h </w:instrText>
             </w:r>
             <w:r>
               <w:rPr>
@@ -579,13 +652,13 @@
               <w:szCs w:val="24"/>
             </w:rPr>
           </w:pPr>
-          <w:hyperlink w:anchor="_Toc210223264" w:history="1">
+          <w:hyperlink w:anchor="_Toc210223395" w:history="1">
             <w:r>
               <w:rPr>
                 <w:rStyle w:val="Hyperlink"/>
                 <w:noProof/>
               </w:rPr>
-              <w:t>Realisation</w:t>
+              <w:t>Realization</w:t>
             </w:r>
             <w:r>
               <w:rPr>
@@ -606,7 +679,7 @@
                 <w:noProof/>
                 <w:webHidden/>
               </w:rPr>
-              <w:instrText xml:space="preserve"> PAGEREF _Toc210223264 \h </w:instrText>
+              <w:instrText xml:space="preserve"> PAGEREF _Toc210223395 \h </w:instrText>
             </w:r>
             <w:r>
               <w:rPr>
@@ -651,7 +724,7 @@
               <w:szCs w:val="24"/>
             </w:rPr>
           </w:pPr>
-          <w:hyperlink w:anchor="_Toc210223265" w:history="1">
+          <w:hyperlink w:anchor="_Toc210223396" w:history="1">
             <w:r>
               <w:rPr>
                 <w:rStyle w:val="Hyperlink"/>
@@ -678,7 +751,7 @@
                 <w:noProof/>
                 <w:webHidden/>
               </w:rPr>
-              <w:instrText xml:space="preserve"> PAGEREF _Toc210223265 \h </w:instrText>
+              <w:instrText xml:space="preserve"> PAGEREF _Toc210223396 \h </w:instrText>
             </w:r>
             <w:r>
               <w:rPr>
@@ -724,7 +797,7 @@
               <w:szCs w:val="24"/>
             </w:rPr>
           </w:pPr>
-          <w:hyperlink w:anchor="_Toc210223266" w:history="1">
+          <w:hyperlink w:anchor="_Toc210223397" w:history="1">
             <w:r>
               <w:rPr>
                 <w:rStyle w:val="Hyperlink"/>
@@ -751,7 +824,7 @@
                 <w:noProof/>
                 <w:webHidden/>
               </w:rPr>
-              <w:instrText xml:space="preserve"> PAGEREF _Toc210223266 \h </w:instrText>
+              <w:instrText xml:space="preserve"> PAGEREF _Toc210223397 \h </w:instrText>
             </w:r>
             <w:r>
               <w:rPr>
@@ -796,7 +869,7 @@
               <w:szCs w:val="24"/>
             </w:rPr>
           </w:pPr>
-          <w:hyperlink w:anchor="_Toc210223267" w:history="1">
+          <w:hyperlink w:anchor="_Toc210223398" w:history="1">
             <w:r>
               <w:rPr>
                 <w:rStyle w:val="Hyperlink"/>
@@ -823,7 +896,7 @@
                 <w:noProof/>
                 <w:webHidden/>
               </w:rPr>
-              <w:instrText xml:space="preserve"> PAGEREF _Toc210223267 \h </w:instrText>
+              <w:instrText xml:space="preserve"> PAGEREF _Toc210223398 \h </w:instrText>
             </w:r>
             <w:r>
               <w:rPr>
@@ -901,7 +974,7 @@
         </w:rPr>
         <w:br w:type="page"/>
       </w:r>
-      <w:bookmarkStart w:id="0" w:name="_Toc210223258"/>
+      <w:bookmarkStart w:id="0" w:name="_Toc210223388"/>
       <w:r>
         <w:rPr>
           <w:noProof/>
@@ -927,7 +1000,43 @@
         <w:rPr>
           <w:noProof/>
         </w:rPr>
-        <w:t>document shows a rough plan of how I’m going to develop my second project. It includes a timetable and objectives for each stage of development.</w:t>
+        <w:t>document shows a rough plan of how I’m going to develop my second project</w:t>
+      </w:r>
+      <w:r>
+        <w:rPr>
+          <w:noProof/>
+        </w:rPr>
+        <w:t>, Movey</w:t>
+      </w:r>
+      <w:r>
+        <w:rPr>
+          <w:noProof/>
+        </w:rPr>
+        <w:t>.</w:t>
+      </w:r>
+      <w:r>
+        <w:rPr>
+          <w:noProof/>
+        </w:rPr>
+        <w:t xml:space="preserve">  Movey is a event aggregation platform targeted at active people who want to find a group to </w:t>
+      </w:r>
+      <w:r>
+        <w:rPr>
+          <w:noProof/>
+        </w:rPr>
+        <w:t xml:space="preserve">train with. </w:t>
+      </w:r>
+      <w:r>
+        <w:rPr>
+          <w:noProof/>
+        </w:rPr>
+        <w:t xml:space="preserve">This document </w:t>
+      </w:r>
+      <w:r>
+        <w:rPr>
+          <w:noProof/>
+        </w:rPr>
+        <w:t>includes a timetable and objectives for each stage of development.</w:t>
       </w:r>
     </w:p>
     <w:p>
@@ -944,7 +1053,7 @@
           <w:noProof/>
         </w:rPr>
       </w:pPr>
-      <w:bookmarkStart w:id="1" w:name="_Toc210223259"/>
+      <w:bookmarkStart w:id="1" w:name="_Toc210223389"/>
       <w:r>
         <w:rPr>
           <w:noProof/>
@@ -955,22 +1064,172 @@
     </w:p>
     <w:p>
       <w:r>
-        <w:t xml:space="preserve">I’ve arranged everything I need to do within my 4 weeks. First, I need to analyze the problem which should take around 2 days, then I need to make choices regarding the technology, that can be done in a single day. The project’s design comes after that, </w:t>
+        <w:t xml:space="preserve">I’ve arranged everything I need to do within my 4 weeks. First, I need to analyze the problem which should take around 2 days, then I need to make choices regarding the technology, that can be done in a single day. The project’s design comes after </w:t>
       </w:r>
       <w:proofErr w:type="gramStart"/>
       <w:r>
-        <w:t>It</w:t>
+        <w:t>that,</w:t>
       </w:r>
       <w:proofErr w:type="gramEnd"/>
+      <w:r>
+        <w:t xml:space="preserve"> </w:t>
+      </w:r>
+      <w:r>
+        <w:t>it</w:t>
+      </w:r>
       <w:r>
         <w:t xml:space="preserve"> will take half a week to do it. And then the realization, which I’ve allocated 2 weeks to. After the last week, validation, the project is complete.</w:t>
       </w:r>
     </w:p>
+    <w:tbl>
+      <w:tblPr>
+        <w:tblStyle w:val="TableGrid"/>
+        <w:tblW w:w="0" w:type="auto"/>
+        <w:jc w:val="center"/>
+        <w:tblLook w:val="04A0" w:firstRow="1" w:lastRow="0" w:firstColumn="1" w:lastColumn="0" w:noHBand="0" w:noVBand="1"/>
+      </w:tblPr>
+      <w:tblGrid>
+        <w:gridCol w:w="1100"/>
+        <w:gridCol w:w="3395"/>
+      </w:tblGrid>
+      <w:tr>
+        <w:trPr>
+          <w:jc w:val="center"/>
+        </w:trPr>
+        <w:tc>
+          <w:tcPr>
+            <w:tcW w:w="1100" w:type="dxa"/>
+          </w:tcPr>
+          <w:p>
+            <w:pPr>
+              <w:jc w:val="center"/>
+            </w:pPr>
+            <w:r>
+              <w:t>Week 1</w:t>
+            </w:r>
+          </w:p>
+        </w:tc>
+        <w:tc>
+          <w:tcPr>
+            <w:tcW w:w="3395" w:type="dxa"/>
+          </w:tcPr>
+          <w:p>
+            <w:pPr>
+              <w:jc w:val="right"/>
+            </w:pPr>
+            <w:r>
+              <w:t xml:space="preserve">Planning + </w:t>
+            </w:r>
+            <w:r>
+              <w:t>Analysis + Design</w:t>
+            </w:r>
+          </w:p>
+        </w:tc>
+      </w:tr>
+      <w:tr>
+        <w:trPr>
+          <w:jc w:val="center"/>
+        </w:trPr>
+        <w:tc>
+          <w:tcPr>
+            <w:tcW w:w="1100" w:type="dxa"/>
+          </w:tcPr>
+          <w:p>
+            <w:pPr>
+              <w:jc w:val="center"/>
+            </w:pPr>
+            <w:r>
+              <w:t>Week 2</w:t>
+            </w:r>
+          </w:p>
+        </w:tc>
+        <w:tc>
+          <w:tcPr>
+            <w:tcW w:w="3395" w:type="dxa"/>
+          </w:tcPr>
+          <w:p>
+            <w:pPr>
+              <w:jc w:val="right"/>
+            </w:pPr>
+            <w:r>
+              <w:t>Realization</w:t>
+            </w:r>
+          </w:p>
+        </w:tc>
+      </w:tr>
+      <w:tr>
+        <w:trPr>
+          <w:jc w:val="center"/>
+        </w:trPr>
+        <w:tc>
+          <w:tcPr>
+            <w:tcW w:w="1100" w:type="dxa"/>
+          </w:tcPr>
+          <w:p>
+            <w:pPr>
+              <w:jc w:val="center"/>
+            </w:pPr>
+            <w:r>
+              <w:t>Week 3</w:t>
+            </w:r>
+          </w:p>
+        </w:tc>
+        <w:tc>
+          <w:tcPr>
+            <w:tcW w:w="3395" w:type="dxa"/>
+          </w:tcPr>
+          <w:p>
+            <w:pPr>
+              <w:jc w:val="right"/>
+            </w:pPr>
+            <w:r>
+              <w:t>Realization</w:t>
+            </w:r>
+          </w:p>
+        </w:tc>
+      </w:tr>
+      <w:tr>
+        <w:trPr>
+          <w:jc w:val="center"/>
+        </w:trPr>
+        <w:tc>
+          <w:tcPr>
+            <w:tcW w:w="1100" w:type="dxa"/>
+          </w:tcPr>
+          <w:p>
+            <w:pPr>
+              <w:jc w:val="center"/>
+            </w:pPr>
+            <w:r>
+              <w:t>Week 4</w:t>
+            </w:r>
+          </w:p>
+        </w:tc>
+        <w:tc>
+          <w:tcPr>
+            <w:tcW w:w="3395" w:type="dxa"/>
+          </w:tcPr>
+          <w:p>
+            <w:pPr>
+              <w:jc w:val="right"/>
+            </w:pPr>
+            <w:r>
+              <w:t>Validation</w:t>
+            </w:r>
+          </w:p>
+        </w:tc>
+      </w:tr>
+    </w:tbl>
+    <w:p/>
     <w:p>
       <w:r>
+        <w:lastRenderedPageBreak/>
         <w:br/>
       </w:r>
       <w:r>
+        <w:rPr>
+          <w:noProof/>
+        </w:rPr>
         <w:drawing>
           <wp:anchor distT="0" distB="0" distL="114300" distR="114300" simplePos="0" relativeHeight="251658240" behindDoc="0" locked="0" layoutInCell="1" allowOverlap="1" wp14:anchorId="595F8CC6" wp14:editId="196341C2">
             <wp:simplePos x="0" y="0"/>
@@ -1027,15 +1286,17 @@
           </wp:anchor>
         </w:drawing>
       </w:r>
+    </w:p>
+    <w:p>
       <w:r>
-        <w:t xml:space="preserve">As the realization will take most of the 4 weeks, it makes sense to split it in different stages and have different goals for it </w:t>
+        <w:t>As the realization will take most of the 4 weeks, it makes sense to split it in different stages and have different goals for it</w:t>
       </w:r>
     </w:p>
     <w:p>
       <w:pPr>
         <w:pStyle w:val="Heading1"/>
       </w:pPr>
-      <w:bookmarkStart w:id="2" w:name="_Toc210223260"/>
+      <w:bookmarkStart w:id="2" w:name="_Toc210223390"/>
       <w:r>
         <w:t>Design</w:t>
       </w:r>
@@ -1050,81 +1311,36 @@
       <w:pPr>
         <w:pStyle w:val="Heading2"/>
       </w:pPr>
-      <w:bookmarkStart w:id="3" w:name="_Toc210223261"/>
+      <w:bookmarkStart w:id="3" w:name="_Toc210223391"/>
       <w:r>
-        <w:lastRenderedPageBreak/>
         <w:t>Goals</w:t>
       </w:r>
       <w:bookmarkEnd w:id="3"/>
     </w:p>
     <w:p>
-      <w:pPr>
-        <w:pStyle w:val="Heading3"/>
-        <w:rPr>
-          <w:b/>
-          <w:bCs/>
-        </w:rPr>
-      </w:pPr>
-      <w:bookmarkStart w:id="4" w:name="_Toc210223262"/>
       <w:r>
-        <w:rPr>
-          <w:rStyle w:val="Strong"/>
-          <w:b w:val="0"/>
-          <w:bCs w:val="0"/>
-        </w:rPr>
-        <w:t>Entity–Relationship Diagram (ERD)</w:t>
+        <w:t>Design the backend, frontend and database.</w:t>
+      </w:r>
+    </w:p>
+    <w:p>
+      <w:pPr>
+        <w:pStyle w:val="Heading1"/>
+      </w:pPr>
+      <w:bookmarkStart w:id="4" w:name="_Toc210223395"/>
+      <w:r>
+        <w:t>Realization</w:t>
       </w:r>
       <w:bookmarkEnd w:id="4"/>
     </w:p>
     <w:p>
-      <w:r>
-        <w:t xml:space="preserve">By the end of the design phase I should already have my database’s relations mapped out. This will make implementing these a lot easier in the </w:t>
-      </w:r>
-      <w:r>
-        <w:t>realization stage.</w:t>
-      </w:r>
-    </w:p>
-    <w:p>
-      <w:pPr>
-        <w:pStyle w:val="Heading3"/>
-      </w:pPr>
-      <w:bookmarkStart w:id="5" w:name="_Toc210223263"/>
-      <w:r>
-        <w:t>Backend</w:t>
-      </w:r>
-      <w:bookmarkEnd w:id="5"/>
-    </w:p>
-    <w:p>
-      <w:r>
-        <w:t>A table of all the endpoints that includes the method used, the path to the endpoint, a list of the requested body and maybe a response will need to exist before the backend is implemented.</w:t>
-      </w:r>
-    </w:p>
-    <w:p>
-      <w:pPr>
-        <w:pStyle w:val="Heading3"/>
-      </w:pPr>
-      <w:r>
-        <w:t>Frontend (Help me here)</w:t>
-      </w:r>
-    </w:p>
-    <w:p/>
-    <w:p>
-      <w:pPr>
-        <w:pStyle w:val="Heading1"/>
-      </w:pPr>
-      <w:r>
-        <w:t>Realization</w:t>
-      </w:r>
-    </w:p>
-    <w:p>
       <w:pPr>
         <w:pStyle w:val="Heading2"/>
       </w:pPr>
-      <w:bookmarkStart w:id="6" w:name="_Toc210223265"/>
+      <w:bookmarkStart w:id="5" w:name="_Toc210223396"/>
       <w:r>
         <w:t>Backend and Database</w:t>
       </w:r>
-      <w:bookmarkEnd w:id="6"/>
+      <w:bookmarkEnd w:id="5"/>
     </w:p>
     <w:p>
       <w:r>
@@ -1135,11 +1351,12 @@
       <w:pPr>
         <w:pStyle w:val="Heading3"/>
       </w:pPr>
-      <w:bookmarkStart w:id="7" w:name="_Toc210223266"/>
+      <w:bookmarkStart w:id="6" w:name="_Toc210223397"/>
       <w:r>
+        <w:lastRenderedPageBreak/>
         <w:t>Goal</w:t>
       </w:r>
-      <w:bookmarkEnd w:id="7"/>
+      <w:bookmarkEnd w:id="6"/>
     </w:p>
     <w:p>
       <w:r>
@@ -1156,11 +1373,11 @@
       <w:pPr>
         <w:pStyle w:val="Heading2"/>
       </w:pPr>
-      <w:bookmarkStart w:id="8" w:name="_Toc210223267"/>
+      <w:bookmarkStart w:id="7" w:name="_Toc210223398"/>
       <w:r>
         <w:t>Frontend</w:t>
       </w:r>
-      <w:bookmarkEnd w:id="8"/>
+      <w:bookmarkEnd w:id="7"/>
     </w:p>
     <w:p>
       <w:r>

</xml_diff>